<commit_message>
Updates RQs and Protocol
+ small improvements with new text for better understanding
</commit_message>
<xml_diff>
--- a/docs/user study/Protocol UX 3 - V3.docx
+++ b/docs/user study/Protocol UX 3 - V3.docx
@@ -23,7 +23,13 @@
         <w:jc w:val="both"/>
       </w:pPr>
       <w:r>
-        <w:t>I’m here to understand better how we can integrate multiple static analysis tools in a single interface, particularly about showing bugs found for a same codebase by different analysis tools, feedback to know bug fix is ongoing and traceability of bug fixing. This interview will take about 45 minutes, during which time we’ll go through some questions. Throughout, I’d like you to treat me as if you’re describing the situation to someone who isn’t familiar with software development and using static analysis tools. I’m here to learn from you.</w:t>
+        <w:t xml:space="preserve">I’m here to understand better how we can integrate multiple static analysis tools in a single interface, particularly about showing bugs found for a same codebase by different analysis tools, feedback to know bug fix is ongoing and traceability of bug fixing. This interview will take about  </w:t>
+      </w:r>
+      <w:r>
+        <w:t xml:space="preserve">60 </w:t>
+      </w:r>
+      <w:r>
+        <w:t>minutes, during which time we’ll go through some questions. Throughout, I’d like you to treat me as if you’re describing the situation to someone who isn’t familiar with software development and using static analysis tools. I’m here to learn from you.</w:t>
       </w:r>
     </w:p>
     <w:p/>
@@ -208,17 +214,8 @@
           <w:rFonts w:cs="Calibri"/>
           <w:lang w:val="en"/>
         </w:rPr>
-        <w:t xml:space="preserve">address those challenges and if not, open them for </w:t>
-      </w:r>
-      <w:proofErr w:type="gramStart"/>
-      <w:r>
-        <w:rPr>
-          <w:rFonts w:cs="Calibri"/>
-          <w:lang w:val="en"/>
-        </w:rPr>
-        <w:t>improvisation ]</w:t>
-      </w:r>
-      <w:proofErr w:type="gramEnd"/>
+        <w:t>address those challenges and if not, open them for improvisation ]</w:t>
+      </w:r>
     </w:p>
     <w:p>
       <w:pPr>
@@ -268,15 +265,7 @@
           <w:b/>
           <w:bCs/>
         </w:rPr>
-        <w:t xml:space="preserve">Research Question </w:t>
-      </w:r>
-      <w:proofErr w:type="gramStart"/>
-      <w:r>
-        <w:rPr>
-          <w:b/>
-          <w:bCs/>
-        </w:rPr>
-        <w:t>1</w:t>
+        <w:t>Research Question 1</w:t>
       </w:r>
       <w:r>
         <w:rPr>
@@ -290,15 +279,7 @@
           <w:b/>
           <w:bCs/>
         </w:rPr>
-        <w:t>]</w:t>
-      </w:r>
-      <w:proofErr w:type="gramEnd"/>
-      <w:r>
-        <w:rPr>
-          <w:b/>
-          <w:bCs/>
-        </w:rPr>
-        <w:t xml:space="preserve"> </w:t>
+        <w:t xml:space="preserve">] </w:t>
       </w:r>
       <w:r>
         <w:rPr>
@@ -388,100 +369,84 @@
           <w:b/>
           <w:bCs/>
         </w:rPr>
-        <w:t xml:space="preserve">list, </w:t>
-      </w:r>
-      <w:proofErr w:type="gramStart"/>
-      <w:r>
-        <w:rPr>
-          <w:b/>
-          <w:bCs/>
-        </w:rPr>
-        <w:t>next</w:t>
-      </w:r>
-      <w:r>
-        <w:rPr>
-          <w:b/>
-          <w:bCs/>
-        </w:rPr>
-        <w:t xml:space="preserve"> ]</w:t>
-      </w:r>
-      <w:proofErr w:type="gramEnd"/>
-      <w:r>
-        <w:rPr>
-          <w:b/>
-          <w:bCs/>
-        </w:rPr>
+        <w:t>list, next</w:t>
+      </w:r>
+      <w:r>
+        <w:rPr>
+          <w:b/>
+          <w:bCs/>
+        </w:rPr>
+        <w:t xml:space="preserve"> ]:</w:t>
+      </w:r>
+    </w:p>
+    <w:p>
+      <w:pPr>
+        <w:rPr>
+          <w:b/>
+          <w:bCs/>
+        </w:rPr>
+      </w:pPr>
+    </w:p>
+    <w:p>
+      <w:r>
+        <w:rPr>
+          <w:b/>
+          <w:bCs/>
+        </w:rPr>
+        <w:t>Task</w:t>
+      </w:r>
+      <w:r>
+        <w:t>: What are the bugs reported for file XSSFilter.java?</w:t>
+      </w:r>
+    </w:p>
+    <w:p/>
+    <w:p>
+      <w:pPr>
+        <w:ind w:left="360"/>
+      </w:pPr>
+      <w:r>
+        <w:rPr>
+          <w:b/>
+          <w:bCs/>
+        </w:rPr>
+        <w:t>Success Criteria</w:t>
+      </w:r>
+      <w:r>
+        <w:t xml:space="preserve">: </w:t>
+      </w:r>
+      <w:r>
+        <w:br/>
+        <w:t xml:space="preserve">User reports the names of bugs i.e., </w:t>
+      </w:r>
+      <w:proofErr w:type="spellStart"/>
+      <w:r>
+        <w:t>XSS_Config</w:t>
+      </w:r>
+      <w:proofErr w:type="spellEnd"/>
+      <w:r>
+        <w:t xml:space="preserve">, JSP reflected vulnerability and </w:t>
+      </w:r>
+      <w:proofErr w:type="spellStart"/>
+      <w:r>
+        <w:t>HttpSession</w:t>
+      </w:r>
+      <w:proofErr w:type="spellEnd"/>
+      <w:r>
+        <w:t>.</w:t>
+      </w:r>
+    </w:p>
+    <w:p/>
+    <w:p>
+      <w:r>
+        <w:rPr>
+          <w:b/>
+          <w:bCs/>
+        </w:rPr>
+        <w:t>Follow up</w:t>
+      </w:r>
+      <w:r>
         <w:t>:</w:t>
       </w:r>
-    </w:p>
-    <w:p>
-      <w:pPr>
-        <w:rPr>
-          <w:b/>
-          <w:bCs/>
-        </w:rPr>
-      </w:pPr>
-    </w:p>
-    <w:p>
-      <w:r>
-        <w:rPr>
-          <w:b/>
-          <w:bCs/>
-        </w:rPr>
-        <w:t>Task</w:t>
-      </w:r>
-      <w:r>
-        <w:t>: What are the bugs reported for file XSSFilter.java?</w:t>
-      </w:r>
-    </w:p>
-    <w:p/>
-    <w:p>
-      <w:pPr>
-        <w:ind w:left="360"/>
-      </w:pPr>
-      <w:r>
-        <w:rPr>
-          <w:b/>
-          <w:bCs/>
-        </w:rPr>
-        <w:t>Success Criteria</w:t>
-      </w:r>
-      <w:r>
-        <w:t xml:space="preserve">: </w:t>
-      </w:r>
-      <w:r>
-        <w:br/>
-        <w:t xml:space="preserve">User reports the names of bugs i.e., </w:t>
-      </w:r>
-      <w:proofErr w:type="spellStart"/>
-      <w:r>
-        <w:t>XSS_Config</w:t>
-      </w:r>
-      <w:proofErr w:type="spellEnd"/>
-      <w:r>
-        <w:t xml:space="preserve">, JSP reflected vulnerability and </w:t>
-      </w:r>
-      <w:proofErr w:type="spellStart"/>
-      <w:r>
-        <w:t>HttpSession</w:t>
-      </w:r>
-      <w:proofErr w:type="spellEnd"/>
-      <w:r>
-        <w:t>.</w:t>
-      </w:r>
-    </w:p>
-    <w:p/>
-    <w:p>
-      <w:r>
-        <w:rPr>
-          <w:b/>
-          <w:bCs/>
-        </w:rPr>
-        <w:t>Follow up</w:t>
-      </w:r>
-      <w:r>
-        <w:t>:</w:t>
-      </w:r>
       <w:r>
         <w:br/>
       </w:r>
@@ -503,15 +468,19 @@
     </w:p>
     <w:p>
       <w:r>
-        <w:t xml:space="preserve">Q. Rate: [ O be low, 10 be </w:t>
-      </w:r>
-      <w:proofErr w:type="gramStart"/>
-      <w:r>
-        <w:t>high ]</w:t>
-      </w:r>
-      <w:proofErr w:type="gramEnd"/>
-      <w:r>
-        <w:t xml:space="preserve"> – all designs in comparison</w:t>
+        <w:t xml:space="preserve">Q. Rate: </w:t>
+      </w:r>
+      <w:r>
+        <w:t xml:space="preserve">perceived usability </w:t>
+      </w:r>
+      <w:r>
+        <w:t xml:space="preserve">[ O be low, 10 be high ] – </w:t>
+      </w:r>
+      <w:r>
+        <w:t xml:space="preserve">both </w:t>
+      </w:r>
+      <w:r>
+        <w:t>designs in comparison</w:t>
       </w:r>
     </w:p>
     <w:p/>
@@ -559,15 +528,7 @@
           <w:b/>
           <w:bCs/>
         </w:rPr>
-        <w:t xml:space="preserve">next, </w:t>
-      </w:r>
-      <w:proofErr w:type="gramStart"/>
-      <w:r>
-        <w:rPr>
-          <w:b/>
-          <w:bCs/>
-        </w:rPr>
-        <w:t>horizontal</w:t>
+        <w:t>next, horizontal</w:t>
       </w:r>
       <w:r>
         <w:rPr>
@@ -576,7 +537,6 @@
         </w:rPr>
         <w:t xml:space="preserve"> ]</w:t>
       </w:r>
-      <w:proofErr w:type="gramEnd"/>
       <w:r>
         <w:t>:</w:t>
       </w:r>
@@ -661,129 +621,107 @@
     </w:p>
     <w:p>
       <w:r>
-        <w:t xml:space="preserve">Q. Rate: [ O be low, 10 be </w:t>
-      </w:r>
-      <w:proofErr w:type="gramStart"/>
-      <w:r>
-        <w:t>high ]</w:t>
-      </w:r>
-      <w:proofErr w:type="gramEnd"/>
-      <w:r>
-        <w:t xml:space="preserve"> – all designs in comparison</w:t>
-      </w:r>
-      <w:r>
-        <w:br/>
-      </w:r>
-    </w:p>
-    <w:p>
-      <w:proofErr w:type="gramStart"/>
-      <w:r>
-        <w:t>( present</w:t>
-      </w:r>
-      <w:proofErr w:type="gramEnd"/>
-      <w:r>
-        <w:t xml:space="preserve"> prototype vertical )</w:t>
-      </w:r>
-    </w:p>
-    <w:p/>
-    <w:p>
-      <w:pPr>
-        <w:rPr>
-          <w:b/>
-          <w:bCs/>
-        </w:rPr>
-      </w:pPr>
-      <w:r>
-        <w:rPr>
-          <w:b/>
-          <w:bCs/>
-        </w:rPr>
-        <w:t xml:space="preserve">Solution Ideas - Prototype [ horizontal, </w:t>
-      </w:r>
-      <w:proofErr w:type="gramStart"/>
-      <w:r>
-        <w:rPr>
-          <w:b/>
-          <w:bCs/>
-        </w:rPr>
-        <w:t>vertical ]</w:t>
-      </w:r>
-      <w:proofErr w:type="gramEnd"/>
-      <w:r>
-        <w:rPr>
-          <w:b/>
-          <w:bCs/>
-        </w:rPr>
+        <w:t xml:space="preserve">Q. Rate: </w:t>
+      </w:r>
+      <w:r>
+        <w:t xml:space="preserve">perceived usability </w:t>
+      </w:r>
+      <w:r>
+        <w:t xml:space="preserve">[ O be low, 10 be high ] – </w:t>
+      </w:r>
+      <w:r>
+        <w:t>both</w:t>
+      </w:r>
+      <w:r>
+        <w:t xml:space="preserve"> designs in comparison</w:t>
+      </w:r>
+      <w:r>
+        <w:br/>
+      </w:r>
+    </w:p>
+    <w:p/>
+    <w:p>
+      <w:pPr>
+        <w:rPr>
+          <w:b/>
+          <w:bCs/>
+        </w:rPr>
+      </w:pPr>
+      <w:r>
+        <w:rPr>
+          <w:b/>
+          <w:bCs/>
+        </w:rPr>
+        <w:t>Solution Ideas - Prototype [ horizontal, vertical ]:</w:t>
+      </w:r>
+    </w:p>
+    <w:p>
+      <w:pPr>
+        <w:rPr>
+          <w:b/>
+          <w:bCs/>
+        </w:rPr>
+      </w:pPr>
+    </w:p>
+    <w:p>
+      <w:r>
+        <w:rPr>
+          <w:b/>
+          <w:bCs/>
+        </w:rPr>
+        <w:t>Task</w:t>
+      </w:r>
+      <w:r>
+        <w:t>: What are the bugs reported for file XSSFilter.java?</w:t>
+      </w:r>
+    </w:p>
+    <w:p>
+      <w:pPr>
+        <w:ind w:left="360"/>
+      </w:pPr>
+      <w:r>
+        <w:rPr>
+          <w:b/>
+          <w:bCs/>
+        </w:rPr>
+        <w:t>Success Criteria</w:t>
+      </w:r>
+      <w:r>
+        <w:t xml:space="preserve">: </w:t>
+      </w:r>
+      <w:r>
+        <w:br/>
+        <w:t xml:space="preserve">User reports the names of bugs i.e., </w:t>
+      </w:r>
+      <w:proofErr w:type="spellStart"/>
+      <w:r>
+        <w:t>XSS_Config</w:t>
+      </w:r>
+      <w:proofErr w:type="spellEnd"/>
+      <w:r>
+        <w:t xml:space="preserve">, JSP reflected vulnerability and </w:t>
+      </w:r>
+      <w:proofErr w:type="spellStart"/>
+      <w:r>
+        <w:t>HttpSession</w:t>
+      </w:r>
+      <w:proofErr w:type="spellEnd"/>
+      <w:r>
+        <w:t>.</w:t>
+      </w:r>
+    </w:p>
+    <w:p/>
+    <w:p>
+      <w:r>
+        <w:rPr>
+          <w:b/>
+          <w:bCs/>
+        </w:rPr>
+        <w:t>Follow up</w:t>
+      </w:r>
+      <w:r>
         <w:t>:</w:t>
       </w:r>
-    </w:p>
-    <w:p>
-      <w:pPr>
-        <w:rPr>
-          <w:b/>
-          <w:bCs/>
-        </w:rPr>
-      </w:pPr>
-    </w:p>
-    <w:p>
-      <w:r>
-        <w:rPr>
-          <w:b/>
-          <w:bCs/>
-        </w:rPr>
-        <w:t>Task</w:t>
-      </w:r>
-      <w:r>
-        <w:t>: What are the bugs reported for file XSSFilter.java?</w:t>
-      </w:r>
-    </w:p>
-    <w:p>
-      <w:pPr>
-        <w:ind w:left="360"/>
-      </w:pPr>
-      <w:r>
-        <w:rPr>
-          <w:b/>
-          <w:bCs/>
-        </w:rPr>
-        <w:t>Success Criteria</w:t>
-      </w:r>
-      <w:r>
-        <w:t xml:space="preserve">: </w:t>
-      </w:r>
-      <w:r>
-        <w:br/>
-        <w:t xml:space="preserve">User reports the names of bugs i.e., </w:t>
-      </w:r>
-      <w:proofErr w:type="spellStart"/>
-      <w:r>
-        <w:t>XSS_Config</w:t>
-      </w:r>
-      <w:proofErr w:type="spellEnd"/>
-      <w:r>
-        <w:t xml:space="preserve">, JSP reflected vulnerability and </w:t>
-      </w:r>
-      <w:proofErr w:type="spellStart"/>
-      <w:r>
-        <w:t>HttpSession</w:t>
-      </w:r>
-      <w:proofErr w:type="spellEnd"/>
-      <w:r>
-        <w:t>.</w:t>
-      </w:r>
-    </w:p>
-    <w:p/>
-    <w:p>
-      <w:r>
-        <w:rPr>
-          <w:b/>
-          <w:bCs/>
-        </w:rPr>
-        <w:t>Follow up</w:t>
-      </w:r>
-      <w:r>
-        <w:t>:</w:t>
-      </w:r>
       <w:r>
         <w:br/>
       </w:r>
@@ -805,15 +743,13 @@
     </w:p>
     <w:p>
       <w:r>
-        <w:t xml:space="preserve">Q. Rate: [ O be low, 10 be </w:t>
-      </w:r>
-      <w:proofErr w:type="gramStart"/>
-      <w:r>
-        <w:t>high ]</w:t>
-      </w:r>
-      <w:proofErr w:type="gramEnd"/>
-      <w:r>
-        <w:t xml:space="preserve"> – all designs in comparison</w:t>
+        <w:t xml:space="preserve">Q. Rate: [ O be low, 10 be high ] – </w:t>
+      </w:r>
+      <w:r>
+        <w:t>both</w:t>
+      </w:r>
+      <w:r>
+        <w:t xml:space="preserve"> designs in comparison</w:t>
       </w:r>
     </w:p>
     <w:p>
@@ -826,6 +762,7 @@
         <w:t>- Why?</w:t>
       </w:r>
     </w:p>
+    <w:p/>
     <w:p/>
     <w:p/>
     <w:p/>
@@ -846,7 +783,6 @@
         <w:lastRenderedPageBreak/>
         <w:t xml:space="preserve">Solution Ideas - Prototype [ horizontal, </w:t>
       </w:r>
-      <w:proofErr w:type="gramStart"/>
       <w:r>
         <w:rPr>
           <w:b/>
@@ -859,16 +795,162 @@
           <w:b/>
           <w:bCs/>
         </w:rPr>
-        <w:t xml:space="preserve"> ]</w:t>
-      </w:r>
-      <w:proofErr w:type="gramEnd"/>
-      <w:r>
-        <w:rPr>
-          <w:b/>
-          <w:bCs/>
-        </w:rPr>
+        <w:t xml:space="preserve"> ]:</w:t>
+      </w:r>
+    </w:p>
+    <w:p>
+      <w:pPr>
+        <w:rPr>
+          <w:b/>
+          <w:bCs/>
+        </w:rPr>
+      </w:pPr>
+    </w:p>
+    <w:p>
+      <w:r>
+        <w:rPr>
+          <w:b/>
+          <w:bCs/>
+        </w:rPr>
+        <w:t>Task</w:t>
+      </w:r>
+      <w:r>
+        <w:t>: What are the bugs reported for file XSSFilter.java?</w:t>
+      </w:r>
+      <w:r>
+        <w:br/>
+      </w:r>
+    </w:p>
+    <w:p>
+      <w:pPr>
+        <w:ind w:left="360"/>
+      </w:pPr>
+      <w:r>
+        <w:rPr>
+          <w:b/>
+          <w:bCs/>
+        </w:rPr>
+        <w:t>Success Criteria</w:t>
+      </w:r>
+      <w:r>
+        <w:t xml:space="preserve">: </w:t>
+      </w:r>
+      <w:r>
+        <w:br/>
+        <w:t xml:space="preserve">User reports the names of bugs i.e., </w:t>
+      </w:r>
+      <w:proofErr w:type="spellStart"/>
+      <w:r>
+        <w:t>XSS_Config</w:t>
+      </w:r>
+      <w:proofErr w:type="spellEnd"/>
+      <w:r>
+        <w:t xml:space="preserve">, JSP reflected vulnerability and </w:t>
+      </w:r>
+      <w:proofErr w:type="spellStart"/>
+      <w:r>
+        <w:t>HttpSession</w:t>
+      </w:r>
+      <w:proofErr w:type="spellEnd"/>
+      <w:r>
+        <w:t>.</w:t>
+      </w:r>
+    </w:p>
+    <w:p/>
+    <w:p>
+      <w:r>
+        <w:rPr>
+          <w:b/>
+          <w:bCs/>
+        </w:rPr>
+        <w:t>Follow up</w:t>
+      </w:r>
+      <w:r>
         <w:t>:</w:t>
       </w:r>
+      <w:r>
+        <w:br/>
+      </w:r>
+    </w:p>
+    <w:p>
+      <w:r>
+        <w:t>Q. Among the 2 solution ideas presented, which one do you feel convenient with for given task?</w:t>
+      </w:r>
+    </w:p>
+    <w:p>
+      <w:r>
+        <w:t>- easy to use?</w:t>
+      </w:r>
+    </w:p>
+    <w:p>
+      <w:r>
+        <w:t>Q. Why?</w:t>
+      </w:r>
+    </w:p>
+    <w:p>
+      <w:r>
+        <w:t>Q. Rate: [ O be low, 10 be high ] – all designs in comparison</w:t>
+      </w:r>
+    </w:p>
+    <w:p/>
+    <w:p>
+      <w:r>
+        <w:rPr>
+          <w:b/>
+          <w:bCs/>
+        </w:rPr>
+        <w:t>Scenario</w:t>
+      </w:r>
+      <w:r>
+        <w:t xml:space="preserve">: </w:t>
+      </w:r>
+      <w:r>
+        <w:t>In same scenario as so far, while looking at bug info at a certain code line, now you would like to see similar bugs in the code file so as to overcome issues with tools reporting wrong line numbers which reporting same bug by other tool or just for information.</w:t>
+      </w:r>
+    </w:p>
+    <w:p/>
+    <w:p>
+      <w:pPr>
+        <w:rPr>
+          <w:b/>
+          <w:bCs/>
+        </w:rPr>
+      </w:pPr>
+      <w:r>
+        <w:rPr>
+          <w:b/>
+          <w:bCs/>
+        </w:rPr>
+        <w:t xml:space="preserve">Solution Ideas - Prototype [ </w:t>
+      </w:r>
+      <w:r>
+        <w:rPr>
+          <w:b/>
+          <w:bCs/>
+        </w:rPr>
+        <w:t>similar boxes</w:t>
+      </w:r>
+      <w:r>
+        <w:rPr>
+          <w:b/>
+          <w:bCs/>
+        </w:rPr>
+        <w:t xml:space="preserve">, </w:t>
+      </w:r>
+      <w:r>
+        <w:rPr>
+          <w:b/>
+          <w:bCs/>
+        </w:rPr>
+        <w:t>similar list</w:t>
+      </w:r>
+      <w:r>
+        <w:rPr>
+          <w:b/>
+          <w:bCs/>
+        </w:rPr>
+        <w:t xml:space="preserve"> ]:</w:t>
+      </w:r>
     </w:p>
     <w:p>
       <w:pPr>
@@ -887,7 +969,19 @@
         <w:t>Task</w:t>
       </w:r>
       <w:r>
-        <w:t>: What are the bugs reported for file XSSFilter.java?</w:t>
+        <w:t xml:space="preserve">: What are the </w:t>
+      </w:r>
+      <w:r>
+        <w:t xml:space="preserve">similar </w:t>
+      </w:r>
+      <w:r>
+        <w:t xml:space="preserve">bugs reported </w:t>
+      </w:r>
+      <w:r>
+        <w:t>in</w:t>
+      </w:r>
+      <w:r>
+        <w:t xml:space="preserve"> file XSSFilter.java?</w:t>
       </w:r>
       <w:r>
         <w:br/>
@@ -917,13 +1011,8 @@
       </w:r>
       <w:proofErr w:type="spellEnd"/>
       <w:r>
-        <w:t xml:space="preserve">, JSP reflected vulnerability and </w:t>
-      </w:r>
-      <w:proofErr w:type="spellStart"/>
-      <w:r>
-        <w:t>HttpSession</w:t>
-      </w:r>
-      <w:proofErr w:type="spellEnd"/>
+        <w:t>, JSP reflected vulnerability</w:t>
+      </w:r>
       <w:r>
         <w:t>.</w:t>
       </w:r>
@@ -961,200 +1050,7 @@
     </w:p>
     <w:p>
       <w:r>
-        <w:t xml:space="preserve">Q. Rate: [ O be low, 10 be </w:t>
-      </w:r>
-      <w:proofErr w:type="gramStart"/>
-      <w:r>
-        <w:t>high ]</w:t>
-      </w:r>
-      <w:proofErr w:type="gramEnd"/>
-      <w:r>
-        <w:t xml:space="preserve"> – all designs in comparison</w:t>
-      </w:r>
-    </w:p>
-    <w:p/>
-    <w:p>
-      <w:r>
-        <w:rPr>
-          <w:b/>
-          <w:bCs/>
-        </w:rPr>
-        <w:t>Scenario</w:t>
-      </w:r>
-      <w:r>
-        <w:t xml:space="preserve">: </w:t>
-      </w:r>
-      <w:r>
-        <w:t>In same scenario as so far, while looking at bug info at a certain code line, now you would like to see similar bugs in the code file so as to overcome issues with tools reporting wrong line numbers which reporting same bug by other tool or just for information.</w:t>
-      </w:r>
-    </w:p>
-    <w:p/>
-    <w:p>
-      <w:pPr>
-        <w:rPr>
-          <w:b/>
-          <w:bCs/>
-        </w:rPr>
-      </w:pPr>
-      <w:r>
-        <w:rPr>
-          <w:b/>
-          <w:bCs/>
-        </w:rPr>
-        <w:t xml:space="preserve">Solution Ideas - Prototype [ </w:t>
-      </w:r>
-      <w:r>
-        <w:rPr>
-          <w:b/>
-          <w:bCs/>
-        </w:rPr>
-        <w:t>similar boxes</w:t>
-      </w:r>
-      <w:r>
-        <w:rPr>
-          <w:b/>
-          <w:bCs/>
-        </w:rPr>
-        <w:t xml:space="preserve">, </w:t>
-      </w:r>
-      <w:r>
-        <w:rPr>
-          <w:b/>
-          <w:bCs/>
-        </w:rPr>
-        <w:t xml:space="preserve">similar </w:t>
-      </w:r>
-      <w:proofErr w:type="gramStart"/>
-      <w:r>
-        <w:rPr>
-          <w:b/>
-          <w:bCs/>
-        </w:rPr>
-        <w:t>list</w:t>
-      </w:r>
-      <w:r>
-        <w:rPr>
-          <w:b/>
-          <w:bCs/>
-        </w:rPr>
-        <w:t xml:space="preserve"> ]</w:t>
-      </w:r>
-      <w:proofErr w:type="gramEnd"/>
-      <w:r>
-        <w:rPr>
-          <w:b/>
-          <w:bCs/>
-        </w:rPr>
-        <w:t>:</w:t>
-      </w:r>
-    </w:p>
-    <w:p>
-      <w:pPr>
-        <w:rPr>
-          <w:b/>
-          <w:bCs/>
-        </w:rPr>
-      </w:pPr>
-    </w:p>
-    <w:p>
-      <w:r>
-        <w:rPr>
-          <w:b/>
-          <w:bCs/>
-        </w:rPr>
-        <w:t>Task</w:t>
-      </w:r>
-      <w:r>
-        <w:t xml:space="preserve">: What are the </w:t>
-      </w:r>
-      <w:r>
-        <w:t xml:space="preserve">similar </w:t>
-      </w:r>
-      <w:r>
-        <w:t xml:space="preserve">bugs reported </w:t>
-      </w:r>
-      <w:r>
-        <w:t>in</w:t>
-      </w:r>
-      <w:r>
-        <w:t xml:space="preserve"> file XSSFilter.java?</w:t>
-      </w:r>
-      <w:r>
-        <w:br/>
-      </w:r>
-    </w:p>
-    <w:p>
-      <w:pPr>
-        <w:ind w:left="360"/>
-      </w:pPr>
-      <w:r>
-        <w:rPr>
-          <w:b/>
-          <w:bCs/>
-        </w:rPr>
-        <w:t>Success Criteria</w:t>
-      </w:r>
-      <w:r>
-        <w:t xml:space="preserve">: </w:t>
-      </w:r>
-      <w:r>
-        <w:br/>
-        <w:t xml:space="preserve">User reports the names of bugs i.e., </w:t>
-      </w:r>
-      <w:proofErr w:type="spellStart"/>
-      <w:r>
-        <w:t>XSS_Config</w:t>
-      </w:r>
-      <w:proofErr w:type="spellEnd"/>
-      <w:r>
-        <w:t>, JSP reflected vulnerability</w:t>
-      </w:r>
-      <w:r>
-        <w:t>.</w:t>
-      </w:r>
-    </w:p>
-    <w:p/>
-    <w:p>
-      <w:r>
-        <w:rPr>
-          <w:b/>
-          <w:bCs/>
-        </w:rPr>
-        <w:t>Follow up</w:t>
-      </w:r>
-      <w:r>
-        <w:t>:</w:t>
-      </w:r>
-      <w:r>
-        <w:br/>
-      </w:r>
-    </w:p>
-    <w:p>
-      <w:r>
-        <w:t>Q. Among the 2 solution ideas presented, which one do you feel convenient with for given task?</w:t>
-      </w:r>
-    </w:p>
-    <w:p>
-      <w:r>
-        <w:t>- easy to use?</w:t>
-      </w:r>
-    </w:p>
-    <w:p>
-      <w:r>
-        <w:t>Q. Why?</w:t>
-      </w:r>
-    </w:p>
-    <w:p>
-      <w:r>
-        <w:t xml:space="preserve">Q. Rate: [ O be low, 10 be </w:t>
-      </w:r>
-      <w:proofErr w:type="gramStart"/>
-      <w:r>
-        <w:t>high ]</w:t>
-      </w:r>
-      <w:proofErr w:type="gramEnd"/>
-      <w:r>
-        <w:t xml:space="preserve"> – all designs in comparison</w:t>
+        <w:t>Q. Rate: [ O be low, 10 be high ] – all designs in comparison</w:t>
       </w:r>
     </w:p>
     <w:p/>
@@ -1228,7 +1124,18 @@
       </w:pPr>
       <w:r>
         <w:br/>
-        <w:t xml:space="preserve">(present the project integrated with </w:t>
+        <w:t xml:space="preserve">(present the </w:t>
+      </w:r>
+      <w:hyperlink r:id="rId4" w:history="1">
+        <w:r>
+          <w:rPr>
+            <w:rStyle w:val="Hyperlink"/>
+          </w:rPr>
+          <w:t>project</w:t>
+        </w:r>
+      </w:hyperlink>
+      <w:r>
+        <w:t xml:space="preserve"> integrated with </w:t>
       </w:r>
       <w:r>
         <w:rPr>
@@ -1237,15 +1144,18 @@
         </w:rPr>
         <w:t xml:space="preserve">WEB, IDE and CLI based are </w:t>
       </w:r>
-      <w:proofErr w:type="spellStart"/>
-      <w:r>
-        <w:rPr>
-          <w:rFonts w:cs="Calibri"/>
-          <w:lang w:val="en"/>
-        </w:rPr>
-        <w:t>SonarCloud</w:t>
-      </w:r>
-      <w:proofErr w:type="spellEnd"/>
+      <w:hyperlink r:id="rId5" w:history="1">
+        <w:proofErr w:type="spellStart"/>
+        <w:r>
+          <w:rPr>
+            <w:rStyle w:val="Hyperlink"/>
+            <w:rFonts w:cs="Calibri"/>
+            <w:lang w:val="en"/>
+          </w:rPr>
+          <w:t>SonarCloud</w:t>
+        </w:r>
+        <w:proofErr w:type="spellEnd"/>
+      </w:hyperlink>
       <w:r>
         <w:rPr>
           <w:rFonts w:cs="Calibri"/>
@@ -1253,15 +1163,18 @@
         </w:rPr>
         <w:t xml:space="preserve">, IntelliJ + </w:t>
       </w:r>
-      <w:proofErr w:type="spellStart"/>
-      <w:r>
-        <w:rPr>
-          <w:rFonts w:cs="Calibri"/>
-          <w:lang w:val="en"/>
-        </w:rPr>
-        <w:t>SonarLint</w:t>
-      </w:r>
-      <w:proofErr w:type="spellEnd"/>
+      <w:hyperlink r:id="rId6" w:history="1">
+        <w:proofErr w:type="spellStart"/>
+        <w:r>
+          <w:rPr>
+            <w:rStyle w:val="Hyperlink"/>
+            <w:rFonts w:cs="Calibri"/>
+            <w:lang w:val="en"/>
+          </w:rPr>
+          <w:t>SonarLint</w:t>
+        </w:r>
+        <w:proofErr w:type="spellEnd"/>
+      </w:hyperlink>
       <w:r>
         <w:rPr>
           <w:rFonts w:cs="Calibri"/>
@@ -1269,15 +1182,18 @@
         </w:rPr>
         <w:t xml:space="preserve"> and </w:t>
       </w:r>
-      <w:proofErr w:type="spellStart"/>
-      <w:r>
-        <w:rPr>
-          <w:rFonts w:cs="Calibri"/>
-          <w:lang w:val="en"/>
-        </w:rPr>
-        <w:t>ESLint</w:t>
-      </w:r>
-      <w:proofErr w:type="spellEnd"/>
+      <w:hyperlink r:id="rId7" w:history="1">
+        <w:proofErr w:type="spellStart"/>
+        <w:r>
+          <w:rPr>
+            <w:rStyle w:val="Hyperlink"/>
+            <w:rFonts w:cs="Calibri"/>
+            <w:lang w:val="en"/>
+          </w:rPr>
+          <w:t>ESLint</w:t>
+        </w:r>
+        <w:proofErr w:type="spellEnd"/>
+      </w:hyperlink>
       <w:r>
         <w:rPr>
           <w:rFonts w:cs="Calibri"/>
@@ -1329,11 +1245,36 @@
         <w:t>Task</w:t>
       </w:r>
       <w:r>
-        <w:t>: Find the bugs in test.js file using CLI, IDE and WEB?</w:t>
-      </w:r>
-      <w:r>
-        <w:br/>
-      </w:r>
+        <w:t xml:space="preserve">: </w:t>
+      </w:r>
+      <w:r>
+        <w:t>Identify</w:t>
+      </w:r>
+      <w:r>
+        <w:t xml:space="preserve"> the bugs in </w:t>
+      </w:r>
+      <w:hyperlink r:id="rId8" w:anchor="L1" w:history="1">
+        <w:r>
+          <w:rPr>
+            <w:rStyle w:val="Hyperlink"/>
+          </w:rPr>
+          <w:t>test.js</w:t>
+        </w:r>
+      </w:hyperlink>
+      <w:r>
+        <w:t xml:space="preserve"> file using CLI, IDE and WEB</w:t>
+      </w:r>
+      <w:r>
+        <w:t xml:space="preserve"> based analysis tools</w:t>
+      </w:r>
+      <w:r>
+        <w:t>?</w:t>
+      </w:r>
+      <w:r>
+        <w:br/>
+      </w:r>
+      <w:bookmarkStart w:id="0" w:name="_GoBack"/>
+      <w:bookmarkEnd w:id="0"/>
     </w:p>
     <w:p>
       <w:pPr>
@@ -1371,7 +1312,24 @@
         <w:t>Task</w:t>
       </w:r>
       <w:r>
-        <w:t>: Try to fix the bug unused-variable in index.js and see if bug is fixed or not?</w:t>
+        <w:t xml:space="preserve">: Try to fix the bug </w:t>
+      </w:r>
+      <w:r>
+        <w:t xml:space="preserve">of any </w:t>
+      </w:r>
+      <w:r>
+        <w:t xml:space="preserve">unused-variable in </w:t>
+      </w:r>
+      <w:hyperlink r:id="rId9" w:history="1">
+        <w:r>
+          <w:rPr>
+            <w:rStyle w:val="Hyperlink"/>
+          </w:rPr>
+          <w:t>index.js</w:t>
+        </w:r>
+      </w:hyperlink>
+      <w:r>
+        <w:t xml:space="preserve"> and see if bug is fixed or not?</w:t>
       </w:r>
       <w:r>
         <w:br/>
@@ -1443,48 +1401,52 @@
           <w:rFonts w:cs="Calibri"/>
           <w:lang w:val="en"/>
         </w:rPr>
-        <w:t xml:space="preserve">[0 </w:t>
-      </w:r>
-      <w:proofErr w:type="gramStart"/>
-      <w:r>
-        <w:rPr>
-          <w:rFonts w:cs="Calibri"/>
-          <w:lang w:val="en"/>
-        </w:rPr>
-        <w:t>( no</w:t>
-      </w:r>
-      <w:proofErr w:type="gramEnd"/>
-      <w:r>
-        <w:rPr>
-          <w:rFonts w:cs="Calibri"/>
-          <w:lang w:val="en"/>
-        </w:rPr>
-        <w:t xml:space="preserve"> such feature, worst ) to 10 ( best ) ]</w:t>
-      </w:r>
-    </w:p>
-    <w:p>
-      <w:pPr>
-        <w:rPr>
-          <w:rFonts w:cs="Calibri"/>
-          <w:lang w:val="en"/>
-        </w:rPr>
-      </w:pPr>
-      <w:r>
-        <w:br/>
-      </w:r>
-      <w:r>
-        <w:rPr>
-          <w:rFonts w:cs="Calibri"/>
-          <w:lang w:val="en"/>
-        </w:rPr>
-        <w:t xml:space="preserve">- User perceived usability rating for MSAT-UI in comparison to independent tools context </w:t>
-      </w:r>
-      <w:r>
-        <w:rPr>
-          <w:rFonts w:cs="Calibri"/>
-          <w:lang w:val="en"/>
-        </w:rPr>
-        <w:br/>
+        <w:t>[0 ( no such feature, worst ) to 10 ( best ) ]</w:t>
+      </w:r>
+    </w:p>
+    <w:p>
+      <w:pPr>
+        <w:rPr>
+          <w:rFonts w:cs="Calibri"/>
+          <w:lang w:val="en"/>
+        </w:rPr>
+      </w:pPr>
+      <w:r>
+        <w:br/>
+      </w:r>
+      <w:r>
+        <w:rPr>
+          <w:rFonts w:cs="Calibri"/>
+          <w:lang w:val="en"/>
+        </w:rPr>
+        <w:t xml:space="preserve">- User perceived usability rating for MSAT-UI in comparison to </w:t>
+      </w:r>
+      <w:r>
+        <w:rPr>
+          <w:rFonts w:cs="Calibri"/>
+          <w:lang w:val="en"/>
+        </w:rPr>
+        <w:t xml:space="preserve">having </w:t>
+      </w:r>
+      <w:r>
+        <w:rPr>
+          <w:rFonts w:cs="Calibri"/>
+          <w:lang w:val="en"/>
+        </w:rPr>
+        <w:t>independent tools</w:t>
+      </w:r>
+      <w:r>
+        <w:rPr>
+          <w:rFonts w:cs="Calibri"/>
+          <w:lang w:val="en"/>
+        </w:rPr>
+        <w:t xml:space="preserve"> </w:t>
+      </w:r>
+      <w:r>
+        <w:rPr>
+          <w:rFonts w:cs="Calibri"/>
+          <w:lang w:val="en"/>
+        </w:rPr>
         <w:t>and vice-versa.</w:t>
       </w:r>
     </w:p>
@@ -1644,23 +1606,21 @@
           <w:rFonts w:cs="Calibri"/>
           <w:lang w:val="en"/>
         </w:rPr>
-        <w:t xml:space="preserve">Q. Do these 5 feedback features help in fixing more bugs </w:t>
-      </w:r>
-      <w:proofErr w:type="gramStart"/>
-      <w:r>
-        <w:rPr>
-          <w:rFonts w:cs="Calibri"/>
-          <w:lang w:val="en"/>
-        </w:rPr>
-        <w:t>( perceived</w:t>
-      </w:r>
-      <w:proofErr w:type="gramEnd"/>
-      <w:r>
-        <w:rPr>
-          <w:rFonts w:cs="Calibri"/>
-          <w:lang w:val="en"/>
-        </w:rPr>
-        <w:t xml:space="preserve"> usability )?</w:t>
+        <w:t xml:space="preserve">Q. Do these 5 feedback features </w:t>
+      </w:r>
+      <w:r>
+        <w:rPr>
+          <w:rFonts w:cs="Calibri"/>
+          <w:lang w:val="en"/>
+        </w:rPr>
+        <w:t xml:space="preserve">with unified user interface </w:t>
+      </w:r>
+      <w:r>
+        <w:rPr>
+          <w:rFonts w:cs="Calibri"/>
+          <w:lang w:val="en"/>
+        </w:rPr>
+        <w:t>help in fixing more bugs ( perceived usability )?</w:t>
       </w:r>
     </w:p>
     <w:p>
@@ -1690,23 +1650,21 @@
           <w:rFonts w:cs="Calibri"/>
           <w:lang w:val="en"/>
         </w:rPr>
-        <w:t xml:space="preserve">Q. Do these 5 feedback features help in fixing bugs faster </w:t>
-      </w:r>
-      <w:proofErr w:type="gramStart"/>
-      <w:r>
-        <w:rPr>
-          <w:rFonts w:cs="Calibri"/>
-          <w:lang w:val="en"/>
-        </w:rPr>
-        <w:t>( perceived</w:t>
-      </w:r>
-      <w:proofErr w:type="gramEnd"/>
-      <w:r>
-        <w:rPr>
-          <w:rFonts w:cs="Calibri"/>
-          <w:lang w:val="en"/>
-        </w:rPr>
-        <w:t xml:space="preserve"> usability )?</w:t>
+        <w:t xml:space="preserve">Q. Do these 5 feedback features </w:t>
+      </w:r>
+      <w:r>
+        <w:rPr>
+          <w:rFonts w:cs="Calibri"/>
+          <w:lang w:val="en"/>
+        </w:rPr>
+        <w:t xml:space="preserve">with unified user interface </w:t>
+      </w:r>
+      <w:r>
+        <w:rPr>
+          <w:rFonts w:cs="Calibri"/>
+          <w:lang w:val="en"/>
+        </w:rPr>
+        <w:t>help in fixing bugs faster ( perceived usability )?</w:t>
       </w:r>
     </w:p>
     <w:p>
@@ -1786,13 +1744,13 @@
         <w:t>Scenario</w:t>
       </w:r>
       <w:r>
-        <w:t xml:space="preserve">: In same scenario as so far, user notices there are some bugs fixed earlier in the same method. He/she would like to know what they are and so this might help in maintaining the method to be bug free. </w:t>
-      </w:r>
-    </w:p>
-    <w:p>
-      <w:bookmarkStart w:id="0" w:name="_GoBack"/>
-      <w:bookmarkEnd w:id="0"/>
-    </w:p>
+        <w:t>: In same scenario as so far, user notices there are some bugs fixed earlier in the same method. He/she would like to know what they are and so this might help in maintaining the method to be bug free</w:t>
+      </w:r>
+      <w:r>
+        <w:t xml:space="preserve"> by not re-introducing old bugs again.</w:t>
+      </w:r>
+    </w:p>
+    <w:p/>
     <w:p>
       <w:pPr>
         <w:rPr>
@@ -1812,30 +1770,14 @@
           <w:b/>
           <w:bCs/>
         </w:rPr>
-        <w:t xml:space="preserve">multiple, </w:t>
-      </w:r>
-      <w:proofErr w:type="gramStart"/>
-      <w:r>
-        <w:rPr>
-          <w:b/>
-          <w:bCs/>
-        </w:rPr>
-        <w:t>table</w:t>
-      </w:r>
-      <w:r>
-        <w:rPr>
-          <w:b/>
-          <w:bCs/>
-        </w:rPr>
-        <w:t xml:space="preserve"> ]</w:t>
-      </w:r>
-      <w:proofErr w:type="gramEnd"/>
-      <w:r>
-        <w:rPr>
-          <w:b/>
-          <w:bCs/>
-        </w:rPr>
-        <w:t>:</w:t>
+        <w:t>multiple, table</w:t>
+      </w:r>
+      <w:r>
+        <w:rPr>
+          <w:b/>
+          <w:bCs/>
+        </w:rPr>
+        <w:t xml:space="preserve"> ]:</w:t>
       </w:r>
     </w:p>
     <w:p>
@@ -1976,12 +1918,10 @@
         <w:t xml:space="preserve">L44: value = </w:t>
       </w:r>
       <w:proofErr w:type="spellStart"/>
-      <w:proofErr w:type="gramStart"/>
       <w:r>
         <w:t>value.replaceBy</w:t>
       </w:r>
       <w:proofErr w:type="spellEnd"/>
-      <w:proofErr w:type="gramEnd"/>
       <w:r>
         <w:t>("";"");</w:t>
       </w:r>
@@ -2032,15 +1972,21 @@
     </w:p>
     <w:p>
       <w:r>
-        <w:t xml:space="preserve">Q. Rate: [ O be low, 10 be </w:t>
-      </w:r>
-      <w:proofErr w:type="gramStart"/>
-      <w:r>
-        <w:t>high ]</w:t>
-      </w:r>
-      <w:proofErr w:type="gramEnd"/>
-      <w:r>
-        <w:t xml:space="preserve"> – all designs in comparison</w:t>
+        <w:t xml:space="preserve">Q. Rate: [ </w:t>
+      </w:r>
+      <w:r>
+        <w:t>0</w:t>
+      </w:r>
+      <w:r>
+        <w:t xml:space="preserve"> </w:t>
+      </w:r>
+      <w:proofErr w:type="spellStart"/>
+      <w:r>
+        <w:t>be low</w:t>
+      </w:r>
+      <w:proofErr w:type="spellEnd"/>
+      <w:r>
+        <w:t>, 10 be high ] – all designs in comparison</w:t>
       </w:r>
     </w:p>
     <w:p>
@@ -2094,6 +2040,98 @@
       </w:r>
     </w:p>
     <w:p/>
+    <w:p/>
+    <w:p/>
+    <w:p>
+      <w:r>
+        <w:rPr>
+          <w:noProof/>
+        </w:rPr>
+        <mc:AlternateContent>
+          <mc:Choice Requires="wps">
+            <w:drawing>
+              <wp:anchor distT="0" distB="0" distL="114300" distR="114300" simplePos="0" relativeHeight="251659264" behindDoc="0" locked="0" layoutInCell="1" allowOverlap="1" wp14:anchorId="04A47D87" wp14:editId="59FB1CDC">
+                <wp:simplePos x="0" y="0"/>
+                <wp:positionH relativeFrom="column">
+                  <wp:posOffset>-19051</wp:posOffset>
+                </wp:positionH>
+                <wp:positionV relativeFrom="paragraph">
+                  <wp:posOffset>110490</wp:posOffset>
+                </wp:positionV>
+                <wp:extent cx="5743575" cy="0"/>
+                <wp:effectExtent l="0" t="0" r="0" b="0"/>
+                <wp:wrapNone/>
+                <wp:docPr id="2" name="Straight Connector 2"/>
+                <wp:cNvGraphicFramePr/>
+                <a:graphic xmlns:a="http://schemas.openxmlformats.org/drawingml/2006/main">
+                  <a:graphicData uri="http://schemas.microsoft.com/office/word/2010/wordprocessingShape">
+                    <wps:wsp>
+                      <wps:cNvCnPr/>
+                      <wps:spPr>
+                        <a:xfrm>
+                          <a:off x="0" y="0"/>
+                          <a:ext cx="5743575" cy="0"/>
+                        </a:xfrm>
+                        <a:prstGeom prst="line">
+                          <a:avLst/>
+                        </a:prstGeom>
+                      </wps:spPr>
+                      <wps:style>
+                        <a:lnRef idx="1">
+                          <a:schemeClr val="accent1"/>
+                        </a:lnRef>
+                        <a:fillRef idx="0">
+                          <a:schemeClr val="accent1"/>
+                        </a:fillRef>
+                        <a:effectRef idx="0">
+                          <a:schemeClr val="accent1"/>
+                        </a:effectRef>
+                        <a:fontRef idx="minor">
+                          <a:schemeClr val="tx1"/>
+                        </a:fontRef>
+                      </wps:style>
+                      <wps:bodyPr/>
+                    </wps:wsp>
+                  </a:graphicData>
+                </a:graphic>
+              </wp:anchor>
+            </w:drawing>
+          </mc:Choice>
+          <mc:Fallback>
+            <w:pict>
+              <v:line w14:anchorId="55B24910" id="Straight Connector 2" o:spid="_x0000_s1026" style="position:absolute;z-index:251659264;visibility:visible;mso-wrap-style:square;mso-wrap-distance-left:9pt;mso-wrap-distance-top:0;mso-wrap-distance-right:9pt;mso-wrap-distance-bottom:0;mso-position-horizontal:absolute;mso-position-horizontal-relative:text;mso-position-vertical:absolute;mso-position-vertical-relative:text" from="-1.5pt,8.7pt" to="450.75pt,8.7pt" o:gfxdata="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" strokecolor="#4472c4 [3204]" strokeweight=".5pt">
+                <v:stroke joinstyle="miter"/>
+              </v:line>
+            </w:pict>
+          </mc:Fallback>
+        </mc:AlternateContent>
+      </w:r>
+    </w:p>
+    <w:p>
+      <w:pPr>
+        <w:rPr>
+          <w:b/>
+          <w:bCs/>
+        </w:rPr>
+      </w:pPr>
+    </w:p>
+    <w:p>
+      <w:pPr>
+        <w:jc w:val="both"/>
+      </w:pPr>
+      <w:r>
+        <w:t xml:space="preserve">This protocol </w:t>
+      </w:r>
+      <w:r>
+        <w:t xml:space="preserve">answers the selected research questions. It </w:t>
+      </w:r>
+      <w:r>
+        <w:t xml:space="preserve">includes questionnaire that provides data for qualitative and quantitative analysis. In terms of quantitative, the metrics considered are the perceived usability in comparison to other solution idea, the time and steps needed to do the task and whether the user succeeds in doing the task or not. </w:t>
+      </w:r>
+      <w:r>
+        <w:t>And for qualitative analysis, users reasoning is considered as formative feedback.</w:t>
+      </w:r>
+    </w:p>
     <w:sectPr>
       <w:pgSz w:w="11906" w:h="16838"/>
       <w:pgMar w:top="1440" w:right="1440" w:bottom="1440" w:left="1440" w:header="708" w:footer="708" w:gutter="0"/>
@@ -2535,6 +2573,29 @@
     <w:semiHidden/>
     <w:unhideWhenUsed/>
   </w:style>
+  <w:style w:type="character" w:styleId="Hyperlink">
+    <w:name w:val="Hyperlink"/>
+    <w:basedOn w:val="DefaultParagraphFont"/>
+    <w:uiPriority w:val="99"/>
+    <w:unhideWhenUsed/>
+    <w:rsid w:val="00E4439C"/>
+    <w:rPr>
+      <w:color w:val="0563C1" w:themeColor="hyperlink"/>
+      <w:u w:val="single"/>
+    </w:rPr>
+  </w:style>
+  <w:style w:type="character" w:styleId="UnresolvedMention">
+    <w:name w:val="Unresolved Mention"/>
+    <w:basedOn w:val="DefaultParagraphFont"/>
+    <w:uiPriority w:val="99"/>
+    <w:semiHidden/>
+    <w:unhideWhenUsed/>
+    <w:rsid w:val="00E4439C"/>
+    <w:rPr>
+      <w:color w:val="605E5C"/>
+      <w:shd w:val="clear" w:color="auto" w:fill="E1DFDD"/>
+    </w:rPr>
+  </w:style>
 </w:styles>
 </file>
 

</xml_diff>

<commit_message>
Adds Status Quo - 10.08
+ files for UX 3
</commit_message>
<xml_diff>
--- a/docs/user study/Protocol UX 3 - V3.docx
+++ b/docs/user study/Protocol UX 3 - V3.docx
@@ -23,10 +23,18 @@
         <w:jc w:val="both"/>
       </w:pPr>
       <w:r>
-        <w:t xml:space="preserve">I’m here to understand better how we can integrate multiple static analysis tools in a single interface, particularly about showing bugs found for a same codebase by different analysis tools, feedback to know bug fix is ongoing and traceability of bug fixing. This interview will take about  </w:t>
-      </w:r>
-      <w:r>
-        <w:t xml:space="preserve">60 </w:t>
+        <w:t xml:space="preserve">I’m here to understand better how we can integrate multiple static analysis tools in a single interface, particularly about showing bugs found for a same codebase by different analysis tools, feedback to know bug fix is ongoing and traceability of bug fixing. This interview will take </w:t>
+      </w:r>
+      <w:proofErr w:type="gramStart"/>
+      <w:r>
+        <w:t xml:space="preserve">about  </w:t>
+      </w:r>
+      <w:r>
+        <w:t>60</w:t>
+      </w:r>
+      <w:proofErr w:type="gramEnd"/>
+      <w:r>
+        <w:t xml:space="preserve"> </w:t>
       </w:r>
       <w:r>
         <w:t>minutes, during which time we’ll go through some questions. Throughout, I’d like you to treat me as if you’re describing the situation to someone who isn’t familiar with software development and using static analysis tools. I’m here to learn from you.</w:t>
@@ -140,15 +148,7 @@
         <w:jc w:val="both"/>
       </w:pPr>
       <w:r>
-        <w:t xml:space="preserve">- Is it IDE integrated tool or any other dedicated tools like </w:t>
-      </w:r>
-      <w:proofErr w:type="spellStart"/>
-      <w:r>
-        <w:t>FindBugs</w:t>
-      </w:r>
-      <w:proofErr w:type="spellEnd"/>
-      <w:r>
-        <w:t>, PMD etc.</w:t>
+        <w:t>- Is it IDE integrated tool or any other dedicated tools like FindBugs, PMD etc.</w:t>
       </w:r>
     </w:p>
     <w:p>
@@ -214,8 +214,17 @@
           <w:rFonts w:cs="Calibri"/>
           <w:lang w:val="en"/>
         </w:rPr>
-        <w:t>address those challenges and if not, open them for improvisation ]</w:t>
-      </w:r>
+        <w:t xml:space="preserve">address those challenges and if not, open them for </w:t>
+      </w:r>
+      <w:proofErr w:type="gramStart"/>
+      <w:r>
+        <w:rPr>
+          <w:rFonts w:cs="Calibri"/>
+          <w:lang w:val="en"/>
+        </w:rPr>
+        <w:t>improvisation ]</w:t>
+      </w:r>
+      <w:proofErr w:type="gramEnd"/>
     </w:p>
     <w:p>
       <w:pPr>
@@ -265,7 +274,15 @@
           <w:b/>
           <w:bCs/>
         </w:rPr>
-        <w:t>Research Question 1</w:t>
+        <w:t xml:space="preserve">Research Question </w:t>
+      </w:r>
+      <w:proofErr w:type="gramStart"/>
+      <w:r>
+        <w:rPr>
+          <w:b/>
+          <w:bCs/>
+        </w:rPr>
+        <w:t>1</w:t>
       </w:r>
       <w:r>
         <w:rPr>
@@ -279,7 +296,15 @@
           <w:b/>
           <w:bCs/>
         </w:rPr>
-        <w:t xml:space="preserve">] </w:t>
+        <w:t>]</w:t>
+      </w:r>
+      <w:proofErr w:type="gramEnd"/>
+      <w:r>
+        <w:rPr>
+          <w:b/>
+          <w:bCs/>
+        </w:rPr>
+        <w:t xml:space="preserve"> </w:t>
       </w:r>
       <w:r>
         <w:rPr>
@@ -369,14 +394,30 @@
           <w:b/>
           <w:bCs/>
         </w:rPr>
-        <w:t>list, next</w:t>
-      </w:r>
-      <w:r>
-        <w:rPr>
-          <w:b/>
-          <w:bCs/>
-        </w:rPr>
-        <w:t xml:space="preserve"> ]:</w:t>
+        <w:t xml:space="preserve">list, </w:t>
+      </w:r>
+      <w:proofErr w:type="gramStart"/>
+      <w:r>
+        <w:rPr>
+          <w:b/>
+          <w:bCs/>
+        </w:rPr>
+        <w:t>next</w:t>
+      </w:r>
+      <w:r>
+        <w:rPr>
+          <w:b/>
+          <w:bCs/>
+        </w:rPr>
+        <w:t xml:space="preserve"> ]</w:t>
+      </w:r>
+      <w:proofErr w:type="gramEnd"/>
+      <w:r>
+        <w:rPr>
+          <w:b/>
+          <w:bCs/>
+        </w:rPr>
+        <w:t>:</w:t>
       </w:r>
     </w:p>
     <w:p>
@@ -416,23 +457,7 @@
       </w:r>
       <w:r>
         <w:br/>
-        <w:t xml:space="preserve">User reports the names of bugs i.e., </w:t>
-      </w:r>
-      <w:proofErr w:type="spellStart"/>
-      <w:r>
-        <w:t>XSS_Config</w:t>
-      </w:r>
-      <w:proofErr w:type="spellEnd"/>
-      <w:r>
-        <w:t xml:space="preserve">, JSP reflected vulnerability and </w:t>
-      </w:r>
-      <w:proofErr w:type="spellStart"/>
-      <w:r>
-        <w:t>HttpSession</w:t>
-      </w:r>
-      <w:proofErr w:type="spellEnd"/>
-      <w:r>
-        <w:t>.</w:t>
+        <w:t>User reports the names of bugs i.e., XSS_Config, JSP reflected vulnerability and HttpSession.</w:t>
       </w:r>
     </w:p>
     <w:p/>
@@ -474,7 +499,15 @@
         <w:t xml:space="preserve">perceived usability </w:t>
       </w:r>
       <w:r>
-        <w:t xml:space="preserve">[ O be low, 10 be high ] – </w:t>
+        <w:t xml:space="preserve">[ O be low, 10 be </w:t>
+      </w:r>
+      <w:proofErr w:type="gramStart"/>
+      <w:r>
+        <w:t>high ]</w:t>
+      </w:r>
+      <w:proofErr w:type="gramEnd"/>
+      <w:r>
+        <w:t xml:space="preserve"> – </w:t>
       </w:r>
       <w:r>
         <w:t xml:space="preserve">both </w:t>
@@ -528,7 +561,15 @@
           <w:b/>
           <w:bCs/>
         </w:rPr>
-        <w:t>next, horizontal</w:t>
+        <w:t xml:space="preserve">next, </w:t>
+      </w:r>
+      <w:proofErr w:type="gramStart"/>
+      <w:r>
+        <w:rPr>
+          <w:b/>
+          <w:bCs/>
+        </w:rPr>
+        <w:t>horizontal</w:t>
       </w:r>
       <w:r>
         <w:rPr>
@@ -537,6 +578,7 @@
         </w:rPr>
         <w:t xml:space="preserve"> ]</w:t>
       </w:r>
+      <w:proofErr w:type="gramEnd"/>
       <w:r>
         <w:t>:</w:t>
       </w:r>
@@ -563,23 +605,7 @@
         <w:t xml:space="preserve">User </w:t>
       </w:r>
       <w:r>
-        <w:t xml:space="preserve">reports the names of bugs i.e., </w:t>
-      </w:r>
-      <w:proofErr w:type="spellStart"/>
-      <w:r>
-        <w:t>XSS_Config</w:t>
-      </w:r>
-      <w:proofErr w:type="spellEnd"/>
-      <w:r>
-        <w:t xml:space="preserve">, JSP reflected vulnerability and </w:t>
-      </w:r>
-      <w:proofErr w:type="spellStart"/>
-      <w:r>
-        <w:t>HttpSession</w:t>
-      </w:r>
-      <w:proofErr w:type="spellEnd"/>
-      <w:r>
-        <w:t>.</w:t>
+        <w:t>reports the names of bugs i.e., XSS_Config, JSP reflected vulnerability and HttpSession.</w:t>
       </w:r>
     </w:p>
     <w:p/>
@@ -627,7 +653,15 @@
         <w:t xml:space="preserve">perceived usability </w:t>
       </w:r>
       <w:r>
-        <w:t xml:space="preserve">[ O be low, 10 be high ] – </w:t>
+        <w:t xml:space="preserve">[ O be low, 10 be </w:t>
+      </w:r>
+      <w:proofErr w:type="gramStart"/>
+      <w:r>
+        <w:t>high ]</w:t>
+      </w:r>
+      <w:proofErr w:type="gramEnd"/>
+      <w:r>
+        <w:t xml:space="preserve"> – </w:t>
       </w:r>
       <w:r>
         <w:t>both</w:t>
@@ -652,7 +686,23 @@
           <w:b/>
           <w:bCs/>
         </w:rPr>
-        <w:t>Solution Ideas - Prototype [ horizontal, vertical ]:</w:t>
+        <w:t xml:space="preserve">Solution Ideas - Prototype [ horizontal, </w:t>
+      </w:r>
+      <w:proofErr w:type="gramStart"/>
+      <w:r>
+        <w:rPr>
+          <w:b/>
+          <w:bCs/>
+        </w:rPr>
+        <w:t>vertical ]</w:t>
+      </w:r>
+      <w:proofErr w:type="gramEnd"/>
+      <w:r>
+        <w:rPr>
+          <w:b/>
+          <w:bCs/>
+        </w:rPr>
+        <w:t>:</w:t>
       </w:r>
     </w:p>
     <w:p>
@@ -691,23 +741,7 @@
       </w:r>
       <w:r>
         <w:br/>
-        <w:t xml:space="preserve">User reports the names of bugs i.e., </w:t>
-      </w:r>
-      <w:proofErr w:type="spellStart"/>
-      <w:r>
-        <w:t>XSS_Config</w:t>
-      </w:r>
-      <w:proofErr w:type="spellEnd"/>
-      <w:r>
-        <w:t xml:space="preserve">, JSP reflected vulnerability and </w:t>
-      </w:r>
-      <w:proofErr w:type="spellStart"/>
-      <w:r>
-        <w:t>HttpSession</w:t>
-      </w:r>
-      <w:proofErr w:type="spellEnd"/>
-      <w:r>
-        <w:t>.</w:t>
+        <w:t>User reports the names of bugs i.e., XSS_Config, JSP reflected vulnerability and HttpSession.</w:t>
       </w:r>
     </w:p>
     <w:p/>
@@ -743,7 +777,15 @@
     </w:p>
     <w:p>
       <w:r>
-        <w:t xml:space="preserve">Q. Rate: [ O be low, 10 be high ] – </w:t>
+        <w:t xml:space="preserve">Q. Rate: [ O be low, 10 be </w:t>
+      </w:r>
+      <w:proofErr w:type="gramStart"/>
+      <w:r>
+        <w:t>high ]</w:t>
+      </w:r>
+      <w:proofErr w:type="gramEnd"/>
+      <w:r>
+        <w:t xml:space="preserve"> – </w:t>
       </w:r>
       <w:r>
         <w:t>both</w:t>
@@ -783,6 +825,7 @@
         <w:lastRenderedPageBreak/>
         <w:t xml:space="preserve">Solution Ideas - Prototype [ horizontal, </w:t>
       </w:r>
+      <w:proofErr w:type="gramStart"/>
       <w:r>
         <w:rPr>
           <w:b/>
@@ -795,7 +838,15 @@
           <w:b/>
           <w:bCs/>
         </w:rPr>
-        <w:t xml:space="preserve"> ]:</w:t>
+        <w:t xml:space="preserve"> ]</w:t>
+      </w:r>
+      <w:proofErr w:type="gramEnd"/>
+      <w:r>
+        <w:rPr>
+          <w:b/>
+          <w:bCs/>
+        </w:rPr>
+        <w:t>:</w:t>
       </w:r>
     </w:p>
     <w:p>
@@ -837,21 +888,182 @@
       </w:r>
       <w:r>
         <w:br/>
-        <w:t xml:space="preserve">User reports the names of bugs i.e., </w:t>
-      </w:r>
-      <w:proofErr w:type="spellStart"/>
-      <w:r>
-        <w:t>XSS_Config</w:t>
-      </w:r>
-      <w:proofErr w:type="spellEnd"/>
-      <w:r>
-        <w:t xml:space="preserve">, JSP reflected vulnerability and </w:t>
-      </w:r>
-      <w:proofErr w:type="spellStart"/>
-      <w:r>
-        <w:t>HttpSession</w:t>
-      </w:r>
-      <w:proofErr w:type="spellEnd"/>
+        <w:t>User reports the names of bugs i.e., XSS_Config, JSP reflected vulnerability and HttpSession.</w:t>
+      </w:r>
+    </w:p>
+    <w:p/>
+    <w:p>
+      <w:r>
+        <w:rPr>
+          <w:b/>
+          <w:bCs/>
+        </w:rPr>
+        <w:t>Follow up</w:t>
+      </w:r>
+      <w:r>
+        <w:t>:</w:t>
+      </w:r>
+      <w:r>
+        <w:br/>
+      </w:r>
+    </w:p>
+    <w:p>
+      <w:r>
+        <w:t>Q. Among the 2 solution ideas presented, which one do you feel convenient with for given task?</w:t>
+      </w:r>
+    </w:p>
+    <w:p>
+      <w:r>
+        <w:t>- easy to use?</w:t>
+      </w:r>
+    </w:p>
+    <w:p>
+      <w:r>
+        <w:t>Q. Why?</w:t>
+      </w:r>
+    </w:p>
+    <w:p>
+      <w:r>
+        <w:t xml:space="preserve">Q. Rate: [ O be low, 10 be </w:t>
+      </w:r>
+      <w:proofErr w:type="gramStart"/>
+      <w:r>
+        <w:t>high ]</w:t>
+      </w:r>
+      <w:proofErr w:type="gramEnd"/>
+      <w:r>
+        <w:t xml:space="preserve"> – all designs in comparison</w:t>
+      </w:r>
+    </w:p>
+    <w:p/>
+    <w:p>
+      <w:r>
+        <w:rPr>
+          <w:b/>
+          <w:bCs/>
+        </w:rPr>
+        <w:t>Scenario</w:t>
+      </w:r>
+      <w:r>
+        <w:t xml:space="preserve">: </w:t>
+      </w:r>
+      <w:r>
+        <w:t>In same scenario as so far, while looking at bug info at a certain code line, now you would like to see similar bugs in the code file so as to overcome issues with tools reporting wrong line numbers which reporting same bug by other tool or just for information.</w:t>
+      </w:r>
+    </w:p>
+    <w:p/>
+    <w:p>
+      <w:pPr>
+        <w:rPr>
+          <w:b/>
+          <w:bCs/>
+        </w:rPr>
+      </w:pPr>
+      <w:r>
+        <w:rPr>
+          <w:b/>
+          <w:bCs/>
+        </w:rPr>
+        <w:t xml:space="preserve">Solution Ideas - Prototype [ </w:t>
+      </w:r>
+      <w:r>
+        <w:rPr>
+          <w:b/>
+          <w:bCs/>
+        </w:rPr>
+        <w:t>similar boxes</w:t>
+      </w:r>
+      <w:r>
+        <w:rPr>
+          <w:b/>
+          <w:bCs/>
+        </w:rPr>
+        <w:t xml:space="preserve">, </w:t>
+      </w:r>
+      <w:r>
+        <w:rPr>
+          <w:b/>
+          <w:bCs/>
+        </w:rPr>
+        <w:t xml:space="preserve">similar </w:t>
+      </w:r>
+      <w:proofErr w:type="gramStart"/>
+      <w:r>
+        <w:rPr>
+          <w:b/>
+          <w:bCs/>
+        </w:rPr>
+        <w:t>list</w:t>
+      </w:r>
+      <w:r>
+        <w:rPr>
+          <w:b/>
+          <w:bCs/>
+        </w:rPr>
+        <w:t xml:space="preserve"> ]</w:t>
+      </w:r>
+      <w:proofErr w:type="gramEnd"/>
+      <w:r>
+        <w:rPr>
+          <w:b/>
+          <w:bCs/>
+        </w:rPr>
+        <w:t>:</w:t>
+      </w:r>
+    </w:p>
+    <w:p>
+      <w:pPr>
+        <w:rPr>
+          <w:b/>
+          <w:bCs/>
+        </w:rPr>
+      </w:pPr>
+    </w:p>
+    <w:p>
+      <w:r>
+        <w:rPr>
+          <w:b/>
+          <w:bCs/>
+        </w:rPr>
+        <w:t>Task</w:t>
+      </w:r>
+      <w:r>
+        <w:t xml:space="preserve">: What are the </w:t>
+      </w:r>
+      <w:r>
+        <w:t xml:space="preserve">similar </w:t>
+      </w:r>
+      <w:r>
+        <w:t xml:space="preserve">bugs reported </w:t>
+      </w:r>
+      <w:r>
+        <w:t>in</w:t>
+      </w:r>
+      <w:r>
+        <w:t xml:space="preserve"> file XSSFilter.java?</w:t>
+      </w:r>
+      <w:r>
+        <w:br/>
+      </w:r>
+    </w:p>
+    <w:p>
+      <w:pPr>
+        <w:ind w:left="360"/>
+      </w:pPr>
+      <w:r>
+        <w:rPr>
+          <w:b/>
+          <w:bCs/>
+        </w:rPr>
+        <w:t>Success Criteria</w:t>
+      </w:r>
+      <w:r>
+        <w:t xml:space="preserve">: </w:t>
+      </w:r>
+      <w:r>
+        <w:br/>
+        <w:t>User reports the names of bugs i.e., XSS_Config, JSP reflected vulnerability</w:t>
+      </w:r>
       <w:r>
         <w:t>.</w:t>
       </w:r>
@@ -889,168 +1101,15 @@
     </w:p>
     <w:p>
       <w:r>
-        <w:t>Q. Rate: [ O be low, 10 be high ] – all designs in comparison</w:t>
-      </w:r>
-    </w:p>
-    <w:p/>
-    <w:p>
-      <w:r>
-        <w:rPr>
-          <w:b/>
-          <w:bCs/>
-        </w:rPr>
-        <w:t>Scenario</w:t>
-      </w:r>
-      <w:r>
-        <w:t xml:space="preserve">: </w:t>
-      </w:r>
-      <w:r>
-        <w:t>In same scenario as so far, while looking at bug info at a certain code line, now you would like to see similar bugs in the code file so as to overcome issues with tools reporting wrong line numbers which reporting same bug by other tool or just for information.</w:t>
-      </w:r>
-    </w:p>
-    <w:p/>
-    <w:p>
-      <w:pPr>
-        <w:rPr>
-          <w:b/>
-          <w:bCs/>
-        </w:rPr>
-      </w:pPr>
-      <w:r>
-        <w:rPr>
-          <w:b/>
-          <w:bCs/>
-        </w:rPr>
-        <w:t xml:space="preserve">Solution Ideas - Prototype [ </w:t>
-      </w:r>
-      <w:r>
-        <w:rPr>
-          <w:b/>
-          <w:bCs/>
-        </w:rPr>
-        <w:t>similar boxes</w:t>
-      </w:r>
-      <w:r>
-        <w:rPr>
-          <w:b/>
-          <w:bCs/>
-        </w:rPr>
-        <w:t xml:space="preserve">, </w:t>
-      </w:r>
-      <w:r>
-        <w:rPr>
-          <w:b/>
-          <w:bCs/>
-        </w:rPr>
-        <w:t>similar list</w:t>
-      </w:r>
-      <w:r>
-        <w:rPr>
-          <w:b/>
-          <w:bCs/>
-        </w:rPr>
-        <w:t xml:space="preserve"> ]:</w:t>
-      </w:r>
-    </w:p>
-    <w:p>
-      <w:pPr>
-        <w:rPr>
-          <w:b/>
-          <w:bCs/>
-        </w:rPr>
-      </w:pPr>
-    </w:p>
-    <w:p>
-      <w:r>
-        <w:rPr>
-          <w:b/>
-          <w:bCs/>
-        </w:rPr>
-        <w:t>Task</w:t>
-      </w:r>
-      <w:r>
-        <w:t xml:space="preserve">: What are the </w:t>
-      </w:r>
-      <w:r>
-        <w:t xml:space="preserve">similar </w:t>
-      </w:r>
-      <w:r>
-        <w:t xml:space="preserve">bugs reported </w:t>
-      </w:r>
-      <w:r>
-        <w:t>in</w:t>
-      </w:r>
-      <w:r>
-        <w:t xml:space="preserve"> file XSSFilter.java?</w:t>
-      </w:r>
-      <w:r>
-        <w:br/>
-      </w:r>
-    </w:p>
-    <w:p>
-      <w:pPr>
-        <w:ind w:left="360"/>
-      </w:pPr>
-      <w:r>
-        <w:rPr>
-          <w:b/>
-          <w:bCs/>
-        </w:rPr>
-        <w:t>Success Criteria</w:t>
-      </w:r>
-      <w:r>
-        <w:t xml:space="preserve">: </w:t>
-      </w:r>
-      <w:r>
-        <w:br/>
-        <w:t xml:space="preserve">User reports the names of bugs i.e., </w:t>
-      </w:r>
-      <w:proofErr w:type="spellStart"/>
-      <w:r>
-        <w:t>XSS_Config</w:t>
-      </w:r>
-      <w:proofErr w:type="spellEnd"/>
-      <w:r>
-        <w:t>, JSP reflected vulnerability</w:t>
-      </w:r>
-      <w:r>
-        <w:t>.</w:t>
-      </w:r>
-    </w:p>
-    <w:p/>
-    <w:p>
-      <w:r>
-        <w:rPr>
-          <w:b/>
-          <w:bCs/>
-        </w:rPr>
-        <w:t>Follow up</w:t>
-      </w:r>
-      <w:r>
-        <w:t>:</w:t>
-      </w:r>
-      <w:r>
-        <w:br/>
-      </w:r>
-    </w:p>
-    <w:p>
-      <w:r>
-        <w:t>Q. Among the 2 solution ideas presented, which one do you feel convenient with for given task?</w:t>
-      </w:r>
-    </w:p>
-    <w:p>
-      <w:r>
-        <w:t>- easy to use?</w:t>
-      </w:r>
-    </w:p>
-    <w:p>
-      <w:r>
-        <w:t>Q. Why?</w:t>
-      </w:r>
-    </w:p>
-    <w:p>
-      <w:r>
-        <w:t>Q. Rate: [ O be low, 10 be high ] – all designs in comparison</w:t>
+        <w:t xml:space="preserve">Q. Rate: [ O be low, 10 be </w:t>
+      </w:r>
+      <w:proofErr w:type="gramStart"/>
+      <w:r>
+        <w:t>high ]</w:t>
+      </w:r>
+      <w:proofErr w:type="gramEnd"/>
+      <w:r>
+        <w:t xml:space="preserve"> – all designs in comparison</w:t>
       </w:r>
     </w:p>
     <w:p/>
@@ -1145,7 +1204,6 @@
         <w:t xml:space="preserve">WEB, IDE and CLI based are </w:t>
       </w:r>
       <w:hyperlink r:id="rId5" w:history="1">
-        <w:proofErr w:type="spellStart"/>
         <w:r>
           <w:rPr>
             <w:rStyle w:val="Hyperlink"/>
@@ -1154,7 +1212,6 @@
           </w:rPr>
           <w:t>SonarCloud</w:t>
         </w:r>
-        <w:proofErr w:type="spellEnd"/>
       </w:hyperlink>
       <w:r>
         <w:rPr>
@@ -1164,7 +1221,6 @@
         <w:t xml:space="preserve">, IntelliJ + </w:t>
       </w:r>
       <w:hyperlink r:id="rId6" w:history="1">
-        <w:proofErr w:type="spellStart"/>
         <w:r>
           <w:rPr>
             <w:rStyle w:val="Hyperlink"/>
@@ -1173,7 +1229,6 @@
           </w:rPr>
           <w:t>SonarLint</w:t>
         </w:r>
-        <w:proofErr w:type="spellEnd"/>
       </w:hyperlink>
       <w:r>
         <w:rPr>
@@ -1183,7 +1238,6 @@
         <w:t xml:space="preserve"> and </w:t>
       </w:r>
       <w:hyperlink r:id="rId7" w:history="1">
-        <w:proofErr w:type="spellStart"/>
         <w:r>
           <w:rPr>
             <w:rStyle w:val="Hyperlink"/>
@@ -1192,7 +1246,6 @@
           </w:rPr>
           <w:t>ESLint</w:t>
         </w:r>
-        <w:proofErr w:type="spellEnd"/>
       </w:hyperlink>
       <w:r>
         <w:rPr>
@@ -1273,8 +1326,6 @@
       <w:r>
         <w:br/>
       </w:r>
-      <w:bookmarkStart w:id="0" w:name="_GoBack"/>
-      <w:bookmarkEnd w:id="0"/>
     </w:p>
     <w:p>
       <w:pPr>
@@ -1401,7 +1452,23 @@
           <w:rFonts w:cs="Calibri"/>
           <w:lang w:val="en"/>
         </w:rPr>
-        <w:t>[0 ( no such feature, worst ) to 10 ( best ) ]</w:t>
+        <w:t xml:space="preserve">[0 </w:t>
+      </w:r>
+      <w:proofErr w:type="gramStart"/>
+      <w:r>
+        <w:rPr>
+          <w:rFonts w:cs="Calibri"/>
+          <w:lang w:val="en"/>
+        </w:rPr>
+        <w:t>( no</w:t>
+      </w:r>
+      <w:proofErr w:type="gramEnd"/>
+      <w:r>
+        <w:rPr>
+          <w:rFonts w:cs="Calibri"/>
+          <w:lang w:val="en"/>
+        </w:rPr>
+        <w:t xml:space="preserve"> such feature, worst ) to 10 ( best ) ]</w:t>
       </w:r>
     </w:p>
     <w:p>
@@ -1620,7 +1687,23 @@
           <w:rFonts w:cs="Calibri"/>
           <w:lang w:val="en"/>
         </w:rPr>
-        <w:t>help in fixing more bugs ( perceived usability )?</w:t>
+        <w:t xml:space="preserve">help in fixing more bugs </w:t>
+      </w:r>
+      <w:proofErr w:type="gramStart"/>
+      <w:r>
+        <w:rPr>
+          <w:rFonts w:cs="Calibri"/>
+          <w:lang w:val="en"/>
+        </w:rPr>
+        <w:t>( perceived</w:t>
+      </w:r>
+      <w:proofErr w:type="gramEnd"/>
+      <w:r>
+        <w:rPr>
+          <w:rFonts w:cs="Calibri"/>
+          <w:lang w:val="en"/>
+        </w:rPr>
+        <w:t xml:space="preserve"> usability )?</w:t>
       </w:r>
     </w:p>
     <w:p>
@@ -1664,7 +1747,23 @@
           <w:rFonts w:cs="Calibri"/>
           <w:lang w:val="en"/>
         </w:rPr>
-        <w:t>help in fixing bugs faster ( perceived usability )?</w:t>
+        <w:t xml:space="preserve">help in fixing bugs faster </w:t>
+      </w:r>
+      <w:proofErr w:type="gramStart"/>
+      <w:r>
+        <w:rPr>
+          <w:rFonts w:cs="Calibri"/>
+          <w:lang w:val="en"/>
+        </w:rPr>
+        <w:t>( perceived</w:t>
+      </w:r>
+      <w:proofErr w:type="gramEnd"/>
+      <w:r>
+        <w:rPr>
+          <w:rFonts w:cs="Calibri"/>
+          <w:lang w:val="en"/>
+        </w:rPr>
+        <w:t xml:space="preserve"> usability )?</w:t>
       </w:r>
     </w:p>
     <w:p>
@@ -1770,14 +1869,30 @@
           <w:b/>
           <w:bCs/>
         </w:rPr>
-        <w:t>multiple, table</w:t>
-      </w:r>
-      <w:r>
-        <w:rPr>
-          <w:b/>
-          <w:bCs/>
-        </w:rPr>
-        <w:t xml:space="preserve"> ]:</w:t>
+        <w:t xml:space="preserve">multiple, </w:t>
+      </w:r>
+      <w:proofErr w:type="gramStart"/>
+      <w:r>
+        <w:rPr>
+          <w:b/>
+          <w:bCs/>
+        </w:rPr>
+        <w:t>table</w:t>
+      </w:r>
+      <w:r>
+        <w:rPr>
+          <w:b/>
+          <w:bCs/>
+        </w:rPr>
+        <w:t xml:space="preserve"> ]</w:t>
+      </w:r>
+      <w:proofErr w:type="gramEnd"/>
+      <w:r>
+        <w:rPr>
+          <w:b/>
+          <w:bCs/>
+        </w:rPr>
+        <w:t>:</w:t>
       </w:r>
     </w:p>
     <w:p>
@@ -1799,7 +1914,6 @@
       <w:r>
         <w:t xml:space="preserve">: Identify how many bugs are fixed earlier in </w:t>
       </w:r>
-      <w:proofErr w:type="spellStart"/>
       <w:r>
         <w:rPr>
           <w:b/>
@@ -1807,7 +1921,6 @@
         </w:rPr>
         <w:t>doFilter</w:t>
       </w:r>
-      <w:proofErr w:type="spellEnd"/>
       <w:r>
         <w:t xml:space="preserve"> method in file </w:t>
       </w:r>
@@ -1867,7 +1980,6 @@
       <w:r>
         <w:t xml:space="preserve"> Bug type earlier in </w:t>
       </w:r>
-      <w:proofErr w:type="spellStart"/>
       <w:r>
         <w:rPr>
           <w:b/>
@@ -1875,7 +1987,6 @@
         </w:rPr>
         <w:t>doFilter</w:t>
       </w:r>
-      <w:proofErr w:type="spellEnd"/>
       <w:r>
         <w:t xml:space="preserve"> method in file </w:t>
       </w:r>
@@ -1917,11 +2028,11 @@
       <w:r>
         <w:t xml:space="preserve">L44: value = </w:t>
       </w:r>
-      <w:proofErr w:type="spellStart"/>
+      <w:proofErr w:type="gramStart"/>
       <w:r>
         <w:t>value.replaceBy</w:t>
       </w:r>
-      <w:proofErr w:type="spellEnd"/>
+      <w:proofErr w:type="gramEnd"/>
       <w:r>
         <w:t>("";"");</w:t>
       </w:r>
@@ -1969,6 +2080,16 @@
       <w:r>
         <w:t>Q. Why?</w:t>
       </w:r>
+      <w:r>
+        <w:t xml:space="preserve"> [ Do you prefer having multiple windows to single window</w:t>
+      </w:r>
+      <w:proofErr w:type="gramStart"/>
+      <w:r>
+        <w:t>? ]</w:t>
+      </w:r>
+      <w:bookmarkStart w:id="0" w:name="_GoBack"/>
+      <w:bookmarkEnd w:id="0"/>
+      <w:proofErr w:type="gramEnd"/>
     </w:p>
     <w:p>
       <w:r>
@@ -1978,20 +2099,37 @@
         <w:t>0</w:t>
       </w:r>
       <w:r>
-        <w:t xml:space="preserve"> </w:t>
-      </w:r>
-      <w:proofErr w:type="spellStart"/>
-      <w:r>
-        <w:t>be low</w:t>
-      </w:r>
-      <w:proofErr w:type="spellEnd"/>
-      <w:r>
-        <w:t>, 10 be high ] – all designs in comparison</w:t>
-      </w:r>
-    </w:p>
-    <w:p>
-      <w:r>
-        <w:t xml:space="preserve">Q. Which UI is scalable in this context of traceability helping you in state of workflow? </w:t>
+        <w:t xml:space="preserve"> be low, 10 be </w:t>
+      </w:r>
+      <w:proofErr w:type="gramStart"/>
+      <w:r>
+        <w:t>high ]</w:t>
+      </w:r>
+      <w:proofErr w:type="gramEnd"/>
+      <w:r>
+        <w:t xml:space="preserve"> – </w:t>
+      </w:r>
+      <w:r>
+        <w:t>both</w:t>
+      </w:r>
+      <w:r>
+        <w:t xml:space="preserve"> designs in comparison</w:t>
+      </w:r>
+    </w:p>
+    <w:p>
+      <w:r>
+        <w:t xml:space="preserve">Q. Which UI </w:t>
+      </w:r>
+      <w:r>
+        <w:t>seems more</w:t>
+      </w:r>
+      <w:r>
+        <w:t xml:space="preserve"> scalable in this context of traceability helping you in state of workflow? </w:t>
+      </w:r>
+    </w:p>
+    <w:p>
+      <w:r>
+        <w:t>Q. Why?</w:t>
       </w:r>
     </w:p>
     <w:p/>

</xml_diff>